<commit_message>
LProposedapproach, LRelatedWork and FinalExperimentSection docs are final
</commit_message>
<xml_diff>
--- a/TimeComplexityAnalysisOfProposedApproach.docx
+++ b/TimeComplexityAnalysisOfProposedApproach.docx
@@ -4,12 +4,14 @@
   <w:body>
     <w:p>
       <w:pPr>
+        <w:jc w:val="both"/>
         <w:rPr>
           <w:b/>
           <w:sz w:val="32"/>
           <w:szCs w:val="32"/>
         </w:rPr>
       </w:pPr>
+      <w:bookmarkStart w:id="0" w:name="_GoBack"/>
       <w:r>
         <w:rPr>
           <w:b/>
@@ -47,6 +49,7 @@
     </w:p>
     <w:p>
       <w:pPr>
+        <w:jc w:val="both"/>
         <w:rPr>
           <w:sz w:val="24"/>
           <w:szCs w:val="24"/>
@@ -132,6 +135,12 @@
     </w:p>
     <w:p>
       <w:pPr>
+        <w:pStyle w:val="ListParagraph"/>
+        <w:numPr>
+          <w:ilvl w:val="0"/>
+          <w:numId w:val="6"/>
+        </w:numPr>
+        <w:jc w:val="both"/>
         <w:rPr>
           <w:b/>
           <w:sz w:val="32"/>
@@ -150,6 +159,7 @@
     <w:p>
       <w:pPr>
         <w:pStyle w:val="NormalWeb"/>
+        <w:jc w:val="both"/>
       </w:pPr>
       <w:r>
         <w:t>Algorithm 1 (</w:t>
@@ -209,6 +219,7 @@
     <w:p>
       <w:pPr>
         <w:pStyle w:val="NormalWeb"/>
+        <w:jc w:val="both"/>
       </w:pPr>
       <w:r>
         <w:t xml:space="preserve">Therefore, the recursive procedure executes at most </w:t>
@@ -236,6 +247,12 @@
     </w:p>
     <w:p>
       <w:pPr>
+        <w:pStyle w:val="ListParagraph"/>
+        <w:numPr>
+          <w:ilvl w:val="0"/>
+          <w:numId w:val="6"/>
+        </w:numPr>
+        <w:jc w:val="both"/>
         <w:rPr>
           <w:b/>
           <w:sz w:val="32"/>
@@ -254,6 +271,7 @@
     <w:p>
       <w:pPr>
         <w:pStyle w:val="NormalWeb"/>
+        <w:jc w:val="both"/>
       </w:pPr>
       <w:r>
         <w:t>Within each iteration of Algorithm 1, the following algorithms are executed:</w:t>
@@ -262,6 +280,7 @@
     <w:p>
       <w:pPr>
         <w:pStyle w:val="Heading4"/>
+        <w:jc w:val="both"/>
       </w:pPr>
       <w:r>
         <w:rPr>
@@ -269,12 +288,21 @@
           <w:b/>
           <w:bCs/>
         </w:rPr>
+        <w:t>1)</w:t>
+      </w:r>
+      <w:r>
+        <w:rPr>
+          <w:rStyle w:val="Strong"/>
+          <w:b/>
+          <w:bCs/>
+        </w:rPr>
         <w:t>Algorithm 2: Immediate Parent Generalization</w:t>
       </w:r>
     </w:p>
     <w:p>
       <w:pPr>
         <w:pStyle w:val="NormalWeb"/>
+        <w:jc w:val="both"/>
       </w:pPr>
       <w:r>
         <w:t xml:space="preserve">Algorithm 2 generalizes categorical attributes of tuples from index </w:t>
@@ -307,6 +335,7 @@
           <w:ilvl w:val="0"/>
           <w:numId w:val="1"/>
         </w:numPr>
+        <w:jc w:val="both"/>
       </w:pPr>
       <w:r>
         <w:t>Each tuple is processed once.</w:t>
@@ -319,6 +348,7 @@
           <w:ilvl w:val="0"/>
           <w:numId w:val="1"/>
         </w:numPr>
+        <w:jc w:val="both"/>
       </w:pPr>
       <w:r>
         <w:t xml:space="preserve">Parent lookup for each categorical attribute is an </w:t>
@@ -344,6 +374,7 @@
     <w:p>
       <w:pPr>
         <w:pStyle w:val="NormalWeb"/>
+        <w:jc w:val="both"/>
       </w:pPr>
       <w:r>
         <w:rPr>
@@ -354,6 +385,7 @@
     </w:p>
     <w:p>
       <w:pPr>
+        <w:jc w:val="both"/>
         <w:rPr>
           <w:rStyle w:val="katex-mathml"/>
         </w:rPr>
@@ -376,27 +408,14 @@
         <w:rPr>
           <w:rStyle w:val="katex-mathml"/>
         </w:rPr>
-        <w:t>)</w:t>
-      </w:r>
-      <w:r>
-        <w:rPr>
-          <w:rStyle w:val="katex-mathml"/>
-        </w:rPr>
-        <w:t xml:space="preserve"> </w:t>
+        <w:t xml:space="preserve">) </w:t>
       </w:r>
       <w:r>
         <w:rPr>
           <w:rStyle w:val="katex-mathml"/>
           <w:rFonts w:ascii="Cambria Math" w:hAnsi="Cambria Math" w:cs="Cambria Math"/>
         </w:rPr>
-        <w:t>⊆</w:t>
-      </w:r>
-      <w:r>
-        <w:rPr>
-          <w:rStyle w:val="katex-mathml"/>
-          <w:rFonts w:ascii="Cambria Math" w:hAnsi="Cambria Math" w:cs="Cambria Math"/>
-        </w:rPr>
-        <w:t xml:space="preserve"> </w:t>
+        <w:t xml:space="preserve">⊆ </w:t>
       </w:r>
       <w:r>
         <w:rPr>
@@ -408,6 +427,7 @@
     <w:p>
       <w:pPr>
         <w:pStyle w:val="Heading4"/>
+        <w:jc w:val="both"/>
       </w:pPr>
       <w:r>
         <w:rPr>
@@ -415,30 +435,39 @@
           <w:b/>
           <w:bCs/>
         </w:rPr>
-        <w:t xml:space="preserve">Algorithm 3: </w:t>
-      </w:r>
-      <w:proofErr w:type="spellStart"/>
+        <w:t>2)</w:t>
+      </w:r>
       <w:r>
         <w:rPr>
           <w:rStyle w:val="Strong"/>
           <w:b/>
           <w:bCs/>
         </w:rPr>
-        <w:t>HashMap</w:t>
-      </w:r>
-      <w:proofErr w:type="spellEnd"/>
+        <w:t xml:space="preserve">Algorithm 3: </w:t>
+      </w:r>
+      <w:proofErr w:type="spellStart"/>
       <w:r>
         <w:rPr>
           <w:rStyle w:val="Strong"/>
           <w:b/>
           <w:bCs/>
         </w:rPr>
+        <w:t>HashMap</w:t>
+      </w:r>
+      <w:proofErr w:type="spellEnd"/>
+      <w:r>
+        <w:rPr>
+          <w:rStyle w:val="Strong"/>
+          <w:b/>
+          <w:bCs/>
+        </w:rPr>
         <w:t xml:space="preserve"> Construction</w:t>
       </w:r>
     </w:p>
     <w:p>
       <w:pPr>
         <w:pStyle w:val="NormalWeb"/>
+        <w:jc w:val="both"/>
       </w:pPr>
       <w:r>
         <w:t xml:space="preserve">Algorithm 3 </w:t>
@@ -487,6 +516,7 @@
           <w:ilvl w:val="0"/>
           <w:numId w:val="2"/>
         </w:numPr>
+        <w:jc w:val="both"/>
       </w:pPr>
       <w:r>
         <w:t>Each tuple contributes to exactly one key-value pair.</w:t>
@@ -499,6 +529,7 @@
           <w:ilvl w:val="0"/>
           <w:numId w:val="2"/>
         </w:numPr>
+        <w:jc w:val="both"/>
       </w:pPr>
       <w:r>
         <w:t>Key construction and insertion are constant-time operations.</w:t>
@@ -511,6 +542,7 @@
           <w:ilvl w:val="0"/>
           <w:numId w:val="2"/>
         </w:numPr>
+        <w:jc w:val="both"/>
       </w:pPr>
       <w:r>
         <w:t xml:space="preserve">Each tuple is inserted once into a </w:t>
@@ -527,6 +559,7 @@
     <w:p>
       <w:pPr>
         <w:pStyle w:val="NormalWeb"/>
+        <w:jc w:val="both"/>
       </w:pPr>
       <w:r>
         <w:rPr>
@@ -537,6 +570,7 @@
     </w:p>
     <w:p>
       <w:pPr>
+        <w:jc w:val="both"/>
         <w:rPr>
           <w:rStyle w:val="katex-mathml"/>
         </w:rPr>
@@ -553,19 +587,7 @@
         <w:rPr>
           <w:rStyle w:val="katex-mathml"/>
         </w:rPr>
-        <w:t>n−</w:t>
-      </w:r>
-      <w:r>
-        <w:rPr>
-          <w:rStyle w:val="katex-mathml"/>
-        </w:rPr>
-        <w:t xml:space="preserve">I </w:t>
-      </w:r>
-      <w:r>
-        <w:rPr>
-          <w:rStyle w:val="katex-mathml"/>
-        </w:rPr>
-        <w:t>)</w:t>
+        <w:t>n−I )</w:t>
       </w:r>
       <w:r>
         <w:rPr>
@@ -603,13 +625,15 @@
     </w:p>
     <w:p>
       <w:pPr>
-        <w:rPr>
-          <w:rStyle w:val="katex-mathml"/>
-        </w:rPr>
-      </w:pPr>
-    </w:p>
-    <w:p>
-      <w:pPr>
+        <w:jc w:val="both"/>
+        <w:rPr>
+          <w:rStyle w:val="katex-mathml"/>
+        </w:rPr>
+      </w:pPr>
+    </w:p>
+    <w:p>
+      <w:pPr>
+        <w:jc w:val="both"/>
         <w:rPr>
           <w:rStyle w:val="katex-mathml"/>
         </w:rPr>
@@ -618,6 +642,7 @@
     <w:p>
       <w:pPr>
         <w:spacing w:before="100" w:beforeAutospacing="1" w:after="100" w:afterAutospacing="1" w:line="240" w:lineRule="auto"/>
+        <w:jc w:val="both"/>
         <w:outlineLvl w:val="3"/>
         <w:rPr>
           <w:rFonts w:ascii="Times New Roman" w:eastAsia="Times New Roman" w:hAnsi="Times New Roman" w:cs="Times New Roman"/>
@@ -638,12 +663,24 @@
           <w:lang w:eastAsia="en-IN"/>
         </w:rPr>
         <w:lastRenderedPageBreak/>
+        <w:t>3)</w:t>
+      </w:r>
+      <w:r>
+        <w:rPr>
+          <w:rFonts w:ascii="Times New Roman" w:eastAsia="Times New Roman" w:hAnsi="Times New Roman" w:cs="Times New Roman"/>
+          <w:b/>
+          <w:bCs/>
+          <w:sz w:val="24"/>
+          <w:szCs w:val="24"/>
+          <w:lang w:eastAsia="en-IN"/>
+        </w:rPr>
         <w:t>Algorithm 4: Boundary Index Computation</w:t>
       </w:r>
     </w:p>
     <w:p>
       <w:pPr>
         <w:spacing w:before="100" w:beforeAutospacing="1" w:after="100" w:afterAutospacing="1" w:line="240" w:lineRule="auto"/>
+        <w:jc w:val="both"/>
         <w:rPr>
           <w:rFonts w:ascii="Times New Roman" w:eastAsia="Times New Roman" w:hAnsi="Times New Roman" w:cs="Times New Roman"/>
           <w:sz w:val="24"/>
@@ -708,6 +745,7 @@
           <w:numId w:val="3"/>
         </w:numPr>
         <w:spacing w:before="100" w:beforeAutospacing="1" w:after="100" w:afterAutospacing="1" w:line="240" w:lineRule="auto"/>
+        <w:jc w:val="both"/>
         <w:rPr>
           <w:rFonts w:ascii="Times New Roman" w:eastAsia="Times New Roman" w:hAnsi="Times New Roman" w:cs="Times New Roman"/>
           <w:sz w:val="24"/>
@@ -796,6 +834,7 @@
           <w:numId w:val="3"/>
         </w:numPr>
         <w:spacing w:before="100" w:beforeAutospacing="1" w:after="100" w:afterAutospacing="1" w:line="240" w:lineRule="auto"/>
+        <w:jc w:val="both"/>
         <w:rPr>
           <w:rFonts w:ascii="Times New Roman" w:eastAsia="Times New Roman" w:hAnsi="Times New Roman" w:cs="Times New Roman"/>
           <w:sz w:val="24"/>
@@ -816,6 +855,7 @@
     <w:p>
       <w:pPr>
         <w:spacing w:before="100" w:beforeAutospacing="1" w:after="100" w:afterAutospacing="1" w:line="240" w:lineRule="auto"/>
+        <w:jc w:val="both"/>
         <w:rPr>
           <w:rFonts w:ascii="Times New Roman" w:eastAsia="Times New Roman" w:hAnsi="Times New Roman" w:cs="Times New Roman"/>
           <w:sz w:val="24"/>
@@ -837,6 +877,7 @@
     </w:p>
     <w:p>
       <w:pPr>
+        <w:jc w:val="both"/>
         <w:rPr>
           <w:rFonts w:ascii="Times New Roman" w:eastAsia="Times New Roman" w:hAnsi="Times New Roman" w:cs="Times New Roman"/>
           <w:sz w:val="24"/>
@@ -913,6 +954,7 @@
     <w:p>
       <w:pPr>
         <w:spacing w:before="100" w:beforeAutospacing="1" w:after="100" w:afterAutospacing="1" w:line="240" w:lineRule="auto"/>
+        <w:jc w:val="both"/>
         <w:outlineLvl w:val="3"/>
         <w:rPr>
           <w:rFonts w:ascii="Times New Roman" w:eastAsia="Times New Roman" w:hAnsi="Times New Roman" w:cs="Times New Roman"/>
@@ -932,12 +974,24 @@
           <w:szCs w:val="24"/>
           <w:lang w:eastAsia="en-IN"/>
         </w:rPr>
+        <w:t>4)</w:t>
+      </w:r>
+      <w:r>
+        <w:rPr>
+          <w:rFonts w:ascii="Times New Roman" w:eastAsia="Times New Roman" w:hAnsi="Times New Roman" w:cs="Times New Roman"/>
+          <w:b/>
+          <w:bCs/>
+          <w:sz w:val="24"/>
+          <w:szCs w:val="24"/>
+          <w:lang w:eastAsia="en-IN"/>
+        </w:rPr>
         <w:t>Algorithm 5: Arrangement of Tuples</w:t>
       </w:r>
     </w:p>
     <w:p>
       <w:pPr>
         <w:spacing w:before="100" w:beforeAutospacing="1" w:after="100" w:afterAutospacing="1" w:line="240" w:lineRule="auto"/>
+        <w:jc w:val="both"/>
         <w:rPr>
           <w:rFonts w:ascii="Times New Roman" w:eastAsia="Times New Roman" w:hAnsi="Times New Roman" w:cs="Times New Roman"/>
           <w:sz w:val="24"/>
@@ -962,6 +1016,7 @@
           <w:numId w:val="4"/>
         </w:numPr>
         <w:spacing w:before="100" w:beforeAutospacing="1" w:after="100" w:afterAutospacing="1" w:line="240" w:lineRule="auto"/>
+        <w:jc w:val="both"/>
         <w:rPr>
           <w:rFonts w:ascii="Times New Roman" w:eastAsia="Times New Roman" w:hAnsi="Times New Roman" w:cs="Times New Roman"/>
           <w:sz w:val="24"/>
@@ -1041,6 +1096,7 @@
           <w:numId w:val="4"/>
         </w:numPr>
         <w:spacing w:before="100" w:beforeAutospacing="1" w:after="100" w:afterAutospacing="1" w:line="240" w:lineRule="auto"/>
+        <w:jc w:val="both"/>
         <w:rPr>
           <w:rFonts w:ascii="Times New Roman" w:eastAsia="Times New Roman" w:hAnsi="Times New Roman" w:cs="Times New Roman"/>
           <w:sz w:val="24"/>
@@ -1092,6 +1148,7 @@
     <w:p>
       <w:pPr>
         <w:spacing w:before="100" w:beforeAutospacing="1" w:after="100" w:afterAutospacing="1" w:line="240" w:lineRule="auto"/>
+        <w:jc w:val="both"/>
         <w:rPr>
           <w:rFonts w:ascii="Times New Roman" w:eastAsia="Times New Roman" w:hAnsi="Times New Roman" w:cs="Times New Roman"/>
           <w:sz w:val="24"/>
@@ -1132,6 +1189,7 @@
     <w:p>
       <w:pPr>
         <w:spacing w:after="0" w:line="240" w:lineRule="auto"/>
+        <w:jc w:val="both"/>
         <w:rPr>
           <w:rFonts w:ascii="Times New Roman" w:eastAsia="Times New Roman" w:hAnsi="Times New Roman" w:cs="Times New Roman"/>
           <w:sz w:val="24"/>
@@ -1166,16 +1224,7 @@
           <w:szCs w:val="24"/>
           <w:lang w:eastAsia="en-IN"/>
         </w:rPr>
-        <w:t>log m</w:t>
-      </w:r>
-      <w:r>
-        <w:rPr>
-          <w:rFonts w:ascii="Times New Roman" w:eastAsia="Times New Roman" w:hAnsi="Times New Roman" w:cs="Times New Roman"/>
-          <w:sz w:val="24"/>
-          <w:szCs w:val="24"/>
-          <w:lang w:eastAsia="en-IN"/>
-        </w:rPr>
-        <w:t>),where m</w:t>
+        <w:t>log m),where m</w:t>
       </w:r>
       <w:r>
         <w:rPr>
@@ -1237,6 +1286,7 @@
     <w:p>
       <w:pPr>
         <w:spacing w:before="100" w:beforeAutospacing="1" w:after="100" w:afterAutospacing="1" w:line="240" w:lineRule="auto"/>
+        <w:jc w:val="both"/>
         <w:rPr>
           <w:rFonts w:ascii="Times New Roman" w:eastAsia="Times New Roman" w:hAnsi="Times New Roman" w:cs="Times New Roman"/>
           <w:sz w:val="24"/>
@@ -1277,6 +1327,7 @@
     <w:p>
       <w:pPr>
         <w:spacing w:before="100" w:beforeAutospacing="1" w:after="100" w:afterAutospacing="1" w:line="240" w:lineRule="auto"/>
+        <w:jc w:val="both"/>
         <w:rPr>
           <w:rFonts w:ascii="Times New Roman" w:eastAsia="Times New Roman" w:hAnsi="Times New Roman" w:cs="Times New Roman"/>
           <w:sz w:val="28"/>
@@ -1298,6 +1349,7 @@
     </w:p>
     <w:p>
       <w:pPr>
+        <w:jc w:val="both"/>
         <w:rPr>
           <w:rFonts w:ascii="Times New Roman" w:eastAsia="Times New Roman" w:hAnsi="Times New Roman" w:cs="Times New Roman"/>
           <w:sz w:val="24"/>
@@ -1451,6 +1503,7 @@
     </w:p>
     <w:p>
       <w:pPr>
+        <w:jc w:val="both"/>
         <w:rPr>
           <w:rFonts w:ascii="Times New Roman" w:eastAsia="Times New Roman" w:hAnsi="Times New Roman" w:cs="Times New Roman"/>
           <w:sz w:val="24"/>
@@ -1462,290 +1515,11 @@
     <w:p>
       <w:pPr>
         <w:pStyle w:val="Heading3"/>
-        <w:rPr>
-          <w:color w:val="000000" w:themeColor="text1"/>
-          <w:sz w:val="28"/>
-          <w:szCs w:val="28"/>
-        </w:rPr>
-      </w:pPr>
-      <w:r>
-        <w:rPr>
-          <w:rStyle w:val="Strong"/>
-          <w:bCs w:val="0"/>
-          <w:color w:val="000000" w:themeColor="text1"/>
-          <w:sz w:val="28"/>
-          <w:szCs w:val="28"/>
-        </w:rPr>
-        <w:t>Total Cost per Iteration</w:t>
-      </w:r>
-    </w:p>
-    <w:p>
-      <w:pPr>
-        <w:pStyle w:val="NormalWeb"/>
-      </w:pPr>
-      <w:r>
-        <w:t>Combining the costs of Algorithms 2 through 5:</w:t>
-      </w:r>
-    </w:p>
-    <w:p>
-      <w:r>
-        <w:rPr>
-          <w:rStyle w:val="katex-mathml"/>
-        </w:rPr>
-        <w:t>O(n)</w:t>
-      </w:r>
-      <w:r>
-        <w:rPr>
-          <w:rStyle w:val="katex-mathml"/>
-        </w:rPr>
-        <w:t xml:space="preserve"> </w:t>
-      </w:r>
-      <w:r>
-        <w:rPr>
-          <w:rStyle w:val="katex-mathml"/>
-        </w:rPr>
-        <w:t>+</w:t>
-      </w:r>
-      <w:r>
-        <w:rPr>
-          <w:rStyle w:val="katex-mathml"/>
-        </w:rPr>
-        <w:t xml:space="preserve"> </w:t>
-      </w:r>
-      <w:r>
-        <w:rPr>
-          <w:rStyle w:val="katex-mathml"/>
-        </w:rPr>
-        <w:t>O(n)</w:t>
-      </w:r>
-      <w:r>
-        <w:rPr>
-          <w:rStyle w:val="katex-mathml"/>
-        </w:rPr>
-        <w:t xml:space="preserve"> </w:t>
-      </w:r>
-      <w:r>
-        <w:rPr>
-          <w:rStyle w:val="katex-mathml"/>
-        </w:rPr>
-        <w:t>+</w:t>
-      </w:r>
-      <w:r>
-        <w:rPr>
-          <w:rStyle w:val="katex-mathml"/>
-        </w:rPr>
-        <w:t xml:space="preserve"> </w:t>
-      </w:r>
-      <w:r>
-        <w:rPr>
-          <w:rStyle w:val="katex-mathml"/>
-        </w:rPr>
-        <w:t>O(n)</w:t>
-      </w:r>
-      <w:r>
-        <w:rPr>
-          <w:rStyle w:val="katex-mathml"/>
-        </w:rPr>
-        <w:t xml:space="preserve"> </w:t>
-      </w:r>
-      <w:r>
-        <w:rPr>
-          <w:rStyle w:val="katex-mathml"/>
-        </w:rPr>
-        <w:t>+</w:t>
-      </w:r>
-      <w:r>
-        <w:rPr>
-          <w:rStyle w:val="katex-mathml"/>
-        </w:rPr>
-        <w:t xml:space="preserve"> </w:t>
-      </w:r>
-      <w:r>
-        <w:rPr>
-          <w:rStyle w:val="katex-mathml"/>
-        </w:rPr>
-        <w:t>O(</w:t>
-      </w:r>
-      <w:proofErr w:type="spellStart"/>
-      <w:r>
-        <w:rPr>
-          <w:rStyle w:val="katex-mathml"/>
-        </w:rPr>
-        <w:t>nlog</w:t>
-      </w:r>
-      <w:r>
-        <w:rPr>
-          <w:rStyle w:val="katex-mathml"/>
-          <w:rFonts w:ascii="Cambria Math" w:hAnsi="Cambria Math" w:cs="Cambria Math"/>
-        </w:rPr>
-        <w:t>n</w:t>
-      </w:r>
-      <w:proofErr w:type="spellEnd"/>
-      <w:r>
-        <w:rPr>
-          <w:rStyle w:val="katex-mathml"/>
-        </w:rPr>
-        <w:t>)</w:t>
-      </w:r>
-      <w:r>
-        <w:rPr>
-          <w:rStyle w:val="katex-mathml"/>
-        </w:rPr>
-        <w:t xml:space="preserve"> </w:t>
-      </w:r>
-      <w:r>
-        <w:rPr>
-          <w:rStyle w:val="katex-mathml"/>
-        </w:rPr>
-        <w:t>=</w:t>
-      </w:r>
-      <w:r>
-        <w:rPr>
-          <w:rStyle w:val="katex-mathml"/>
-        </w:rPr>
-        <w:t xml:space="preserve"> </w:t>
-      </w:r>
-      <w:r>
-        <w:rPr>
-          <w:rStyle w:val="katex-mathml"/>
-        </w:rPr>
-        <w:t>O(</w:t>
-      </w:r>
-      <w:proofErr w:type="spellStart"/>
-      <w:r>
-        <w:rPr>
-          <w:rStyle w:val="katex-mathml"/>
-        </w:rPr>
-        <w:t>nlog</w:t>
-      </w:r>
-      <w:r>
-        <w:rPr>
-          <w:rStyle w:val="katex-mathml"/>
-          <w:rFonts w:ascii="Cambria Math" w:hAnsi="Cambria Math" w:cs="Cambria Math"/>
-        </w:rPr>
-        <w:t>n</w:t>
-      </w:r>
-      <w:proofErr w:type="spellEnd"/>
-      <w:r>
-        <w:rPr>
-          <w:rStyle w:val="katex-mathml"/>
-        </w:rPr>
-        <w:t>)</w:t>
-      </w:r>
-      <w:r>
-        <w:t xml:space="preserve"> </w:t>
-      </w:r>
-    </w:p>
-    <w:p>
-      <w:pPr>
-        <w:pStyle w:val="NormalWeb"/>
-        <w:rPr>
-          <w:rStyle w:val="mclose"/>
-        </w:rPr>
-      </w:pPr>
-      <w:r>
-        <w:t xml:space="preserve">Since the dominant term is </w:t>
-      </w:r>
-      <w:r>
-        <w:rPr>
-          <w:rStyle w:val="katex-mathml"/>
-        </w:rPr>
-        <w:t>O(</w:t>
-      </w:r>
-      <w:proofErr w:type="spellStart"/>
-      <w:r>
-        <w:rPr>
-          <w:rStyle w:val="katex-mathml"/>
-        </w:rPr>
-        <w:t>nlog</w:t>
-      </w:r>
-      <w:r>
-        <w:rPr>
-          <w:rStyle w:val="katex-mathml"/>
-        </w:rPr>
-        <w:t>n</w:t>
-      </w:r>
-      <w:proofErr w:type="spellEnd"/>
-      <w:r>
-        <w:rPr>
-          <w:rStyle w:val="katex-mathml"/>
-        </w:rPr>
-        <w:t>)</w:t>
-      </w:r>
-      <w:r>
-        <w:rPr>
-          <w:rStyle w:val="katex-mathml"/>
-        </w:rPr>
-        <w:t>,</w:t>
-      </w:r>
-      <w:r>
-        <w:t xml:space="preserve"> </w:t>
-      </w:r>
-      <w:r>
-        <w:t xml:space="preserve">the cost of </w:t>
-      </w:r>
-      <w:r>
-        <w:rPr>
-          <w:rStyle w:val="Strong"/>
-        </w:rPr>
-        <w:t>one iteration</w:t>
-      </w:r>
-      <w:r>
-        <w:t xml:space="preserve"> of Algorithm 1 is:</w:t>
-      </w:r>
-      <w:r>
-        <w:t xml:space="preserve"> </w:t>
-      </w:r>
-      <w:r>
-        <w:rPr>
-          <w:rStyle w:val="mord"/>
-        </w:rPr>
-        <w:t>O</w:t>
-      </w:r>
-      <w:r>
-        <w:rPr>
-          <w:rStyle w:val="mopen"/>
-        </w:rPr>
-        <w:t>(</w:t>
-      </w:r>
-      <w:proofErr w:type="spellStart"/>
-      <w:r>
-        <w:rPr>
-          <w:rStyle w:val="mord"/>
-        </w:rPr>
-        <w:t>n</w:t>
-      </w:r>
-      <w:r>
-        <w:rPr>
-          <w:rStyle w:val="mop"/>
-        </w:rPr>
-        <w:t>log</w:t>
-      </w:r>
-      <w:r>
-        <w:rPr>
-          <w:rStyle w:val="mord"/>
-        </w:rPr>
-        <w:t>n</w:t>
-      </w:r>
-      <w:proofErr w:type="spellEnd"/>
-      <w:r>
-        <w:rPr>
-          <w:rStyle w:val="mclose"/>
-        </w:rPr>
-        <w:t>)</w:t>
-      </w:r>
-    </w:p>
-    <w:p>
-      <w:pPr>
-        <w:pStyle w:val="NormalWeb"/>
-        <w:rPr>
-          <w:rStyle w:val="mclose"/>
-        </w:rPr>
-      </w:pPr>
-    </w:p>
-    <w:p>
-      <w:pPr>
-        <w:pStyle w:val="Heading3"/>
+        <w:numPr>
+          <w:ilvl w:val="0"/>
+          <w:numId w:val="6"/>
+        </w:numPr>
+        <w:jc w:val="both"/>
         <w:rPr>
           <w:color w:val="auto"/>
           <w:sz w:val="28"/>
@@ -1760,12 +1534,308 @@
           <w:sz w:val="28"/>
           <w:szCs w:val="28"/>
         </w:rPr>
+        <w:t>Total Cost per Iteration</w:t>
+      </w:r>
+    </w:p>
+    <w:p>
+      <w:pPr>
+        <w:pStyle w:val="NormalWeb"/>
+        <w:jc w:val="both"/>
+      </w:pPr>
+      <w:r>
+        <w:t>Combining the costs of Algorithms 2 through 5:</w:t>
+      </w:r>
+    </w:p>
+    <w:p>
+      <w:pPr>
+        <w:jc w:val="both"/>
+      </w:pPr>
+      <w:r>
+        <w:rPr>
+          <w:rStyle w:val="katex-mathml"/>
+        </w:rPr>
+        <w:t>O(n)</w:t>
+      </w:r>
+      <w:r>
+        <w:rPr>
+          <w:rStyle w:val="katex-mathml"/>
+        </w:rPr>
+        <w:t xml:space="preserve"> </w:t>
+      </w:r>
+      <w:r>
+        <w:rPr>
+          <w:rStyle w:val="katex-mathml"/>
+        </w:rPr>
+        <w:t>+</w:t>
+      </w:r>
+      <w:r>
+        <w:rPr>
+          <w:rStyle w:val="katex-mathml"/>
+        </w:rPr>
+        <w:t xml:space="preserve"> </w:t>
+      </w:r>
+      <w:r>
+        <w:rPr>
+          <w:rStyle w:val="katex-mathml"/>
+        </w:rPr>
+        <w:t>O(n)</w:t>
+      </w:r>
+      <w:r>
+        <w:rPr>
+          <w:rStyle w:val="katex-mathml"/>
+        </w:rPr>
+        <w:t xml:space="preserve"> </w:t>
+      </w:r>
+      <w:r>
+        <w:rPr>
+          <w:rStyle w:val="katex-mathml"/>
+        </w:rPr>
+        <w:t>+</w:t>
+      </w:r>
+      <w:r>
+        <w:rPr>
+          <w:rStyle w:val="katex-mathml"/>
+        </w:rPr>
+        <w:t xml:space="preserve"> </w:t>
+      </w:r>
+      <w:r>
+        <w:rPr>
+          <w:rStyle w:val="katex-mathml"/>
+        </w:rPr>
+        <w:t>O(n)</w:t>
+      </w:r>
+      <w:r>
+        <w:rPr>
+          <w:rStyle w:val="katex-mathml"/>
+        </w:rPr>
+        <w:t xml:space="preserve"> </w:t>
+      </w:r>
+      <w:r>
+        <w:rPr>
+          <w:rStyle w:val="katex-mathml"/>
+        </w:rPr>
+        <w:t>+</w:t>
+      </w:r>
+      <w:r>
+        <w:rPr>
+          <w:rStyle w:val="katex-mathml"/>
+        </w:rPr>
+        <w:t xml:space="preserve"> </w:t>
+      </w:r>
+      <w:r>
+        <w:rPr>
+          <w:rStyle w:val="katex-mathml"/>
+        </w:rPr>
+        <w:t>O(</w:t>
+      </w:r>
+      <w:proofErr w:type="spellStart"/>
+      <w:r>
+        <w:rPr>
+          <w:rStyle w:val="katex-mathml"/>
+        </w:rPr>
+        <w:t>nlog</w:t>
+      </w:r>
+      <w:r>
+        <w:rPr>
+          <w:rStyle w:val="katex-mathml"/>
+          <w:rFonts w:ascii="Cambria Math" w:hAnsi="Cambria Math" w:cs="Cambria Math"/>
+        </w:rPr>
+        <w:t>n</w:t>
+      </w:r>
+      <w:proofErr w:type="spellEnd"/>
+      <w:r>
+        <w:rPr>
+          <w:rStyle w:val="katex-mathml"/>
+        </w:rPr>
+        <w:t>)</w:t>
+      </w:r>
+      <w:r>
+        <w:rPr>
+          <w:rStyle w:val="katex-mathml"/>
+        </w:rPr>
+        <w:t xml:space="preserve"> </w:t>
+      </w:r>
+      <w:r>
+        <w:rPr>
+          <w:rStyle w:val="katex-mathml"/>
+        </w:rPr>
+        <w:t>=</w:t>
+      </w:r>
+      <w:r>
+        <w:rPr>
+          <w:rStyle w:val="katex-mathml"/>
+        </w:rPr>
+        <w:t xml:space="preserve"> </w:t>
+      </w:r>
+      <w:r>
+        <w:rPr>
+          <w:rStyle w:val="katex-mathml"/>
+        </w:rPr>
+        <w:t>O(</w:t>
+      </w:r>
+      <w:proofErr w:type="spellStart"/>
+      <w:r>
+        <w:rPr>
+          <w:rStyle w:val="katex-mathml"/>
+        </w:rPr>
+        <w:t>nlog</w:t>
+      </w:r>
+      <w:r>
+        <w:rPr>
+          <w:rStyle w:val="katex-mathml"/>
+          <w:rFonts w:ascii="Cambria Math" w:hAnsi="Cambria Math" w:cs="Cambria Math"/>
+        </w:rPr>
+        <w:t>n</w:t>
+      </w:r>
+      <w:proofErr w:type="spellEnd"/>
+      <w:r>
+        <w:rPr>
+          <w:rStyle w:val="katex-mathml"/>
+        </w:rPr>
+        <w:t>)</w:t>
+      </w:r>
+      <w:r>
+        <w:t xml:space="preserve"> </w:t>
+      </w:r>
+    </w:p>
+    <w:p>
+      <w:pPr>
+        <w:pStyle w:val="NormalWeb"/>
+        <w:jc w:val="both"/>
+        <w:rPr>
+          <w:rStyle w:val="mclose"/>
+        </w:rPr>
+      </w:pPr>
+      <w:r>
+        <w:t xml:space="preserve">Since the dominant term is </w:t>
+      </w:r>
+      <w:r>
+        <w:rPr>
+          <w:rStyle w:val="katex-mathml"/>
+        </w:rPr>
+        <w:t>O(</w:t>
+      </w:r>
+      <w:proofErr w:type="spellStart"/>
+      <w:r>
+        <w:rPr>
+          <w:rStyle w:val="katex-mathml"/>
+        </w:rPr>
+        <w:t>nlog</w:t>
+      </w:r>
+      <w:r>
+        <w:rPr>
+          <w:rStyle w:val="katex-mathml"/>
+        </w:rPr>
+        <w:t>n</w:t>
+      </w:r>
+      <w:proofErr w:type="spellEnd"/>
+      <w:r>
+        <w:rPr>
+          <w:rStyle w:val="katex-mathml"/>
+        </w:rPr>
+        <w:t>)</w:t>
+      </w:r>
+      <w:r>
+        <w:rPr>
+          <w:rStyle w:val="katex-mathml"/>
+        </w:rPr>
+        <w:t>,</w:t>
+      </w:r>
+      <w:r>
+        <w:t xml:space="preserve"> </w:t>
+      </w:r>
+      <w:r>
+        <w:t xml:space="preserve">the cost of </w:t>
+      </w:r>
+      <w:r>
+        <w:rPr>
+          <w:rStyle w:val="Strong"/>
+        </w:rPr>
+        <w:t>one iteration</w:t>
+      </w:r>
+      <w:r>
+        <w:t xml:space="preserve"> of Algorithm 1 is:</w:t>
+      </w:r>
+      <w:r>
+        <w:t xml:space="preserve"> </w:t>
+      </w:r>
+      <w:r>
+        <w:rPr>
+          <w:rStyle w:val="mord"/>
+        </w:rPr>
+        <w:t>O</w:t>
+      </w:r>
+      <w:r>
+        <w:rPr>
+          <w:rStyle w:val="mopen"/>
+        </w:rPr>
+        <w:t>(</w:t>
+      </w:r>
+      <w:proofErr w:type="spellStart"/>
+      <w:r>
+        <w:rPr>
+          <w:rStyle w:val="mord"/>
+        </w:rPr>
+        <w:t>n</w:t>
+      </w:r>
+      <w:r>
+        <w:rPr>
+          <w:rStyle w:val="mop"/>
+        </w:rPr>
+        <w:t>log</w:t>
+      </w:r>
+      <w:r>
+        <w:rPr>
+          <w:rStyle w:val="mord"/>
+        </w:rPr>
+        <w:t>n</w:t>
+      </w:r>
+      <w:proofErr w:type="spellEnd"/>
+      <w:r>
+        <w:rPr>
+          <w:rStyle w:val="mclose"/>
+        </w:rPr>
+        <w:t>)</w:t>
+      </w:r>
+    </w:p>
+    <w:p>
+      <w:pPr>
+        <w:pStyle w:val="NormalWeb"/>
+        <w:jc w:val="both"/>
+        <w:rPr>
+          <w:rStyle w:val="mclose"/>
+        </w:rPr>
+      </w:pPr>
+    </w:p>
+    <w:p>
+      <w:pPr>
+        <w:pStyle w:val="Heading3"/>
+        <w:numPr>
+          <w:ilvl w:val="0"/>
+          <w:numId w:val="6"/>
+        </w:numPr>
+        <w:jc w:val="both"/>
+        <w:rPr>
+          <w:color w:val="auto"/>
+          <w:sz w:val="28"/>
+          <w:szCs w:val="28"/>
+        </w:rPr>
+      </w:pPr>
+      <w:r>
+        <w:rPr>
+          <w:rStyle w:val="Strong"/>
+          <w:bCs w:val="0"/>
+          <w:color w:val="auto"/>
+          <w:sz w:val="28"/>
+          <w:szCs w:val="28"/>
+        </w:rPr>
         <w:t>Overall Time Complexity</w:t>
       </w:r>
     </w:p>
     <w:p>
       <w:pPr>
         <w:pStyle w:val="NormalWeb"/>
+        <w:jc w:val="both"/>
       </w:pPr>
       <w:r>
         <w:t xml:space="preserve">As established earlier, Algorithm 1 executes for at most </w:t>
@@ -1796,6 +1866,7 @@
     <w:p>
       <w:pPr>
         <w:pStyle w:val="NormalWeb"/>
+        <w:jc w:val="both"/>
         <w:rPr>
           <w:rStyle w:val="mclose"/>
         </w:rPr>
@@ -1832,13 +1903,7 @@
         <w:rPr>
           <w:rStyle w:val="mbin"/>
         </w:rPr>
-        <w:t>×</w:t>
-      </w:r>
-      <w:r>
-        <w:rPr>
-          <w:rStyle w:val="mbin"/>
-        </w:rPr>
-        <w:t xml:space="preserve"> </w:t>
+        <w:t xml:space="preserve">× </w:t>
       </w:r>
       <w:proofErr w:type="spellStart"/>
       <w:r>
@@ -1864,76 +1929,70 @@
         <w:rPr>
           <w:rStyle w:val="mclose"/>
         </w:rPr>
+        <w:t xml:space="preserve">) </w:t>
+      </w:r>
+      <w:r>
+        <w:rPr>
+          <w:rStyle w:val="mrel"/>
+        </w:rPr>
+        <w:t xml:space="preserve">= </w:t>
+      </w:r>
+      <w:r>
+        <w:rPr>
+          <w:rStyle w:val="mord"/>
+        </w:rPr>
+        <w:t>O</w:t>
+      </w:r>
+      <w:r>
+        <w:rPr>
+          <w:rStyle w:val="mopen"/>
+        </w:rPr>
+        <w:t>(</w:t>
+      </w:r>
+      <w:proofErr w:type="spellStart"/>
+      <w:r>
+        <w:rPr>
+          <w:rStyle w:val="mord"/>
+        </w:rPr>
+        <w:t>n</w:t>
+      </w:r>
+      <w:r>
+        <w:rPr>
+          <w:rStyle w:val="mop"/>
+        </w:rPr>
+        <w:t>log</w:t>
+      </w:r>
+      <w:r>
+        <w:rPr>
+          <w:rStyle w:val="mord"/>
+        </w:rPr>
+        <w:t>n</w:t>
+      </w:r>
+      <w:proofErr w:type="spellEnd"/>
+      <w:r>
+        <w:rPr>
+          <w:rStyle w:val="mclose"/>
+        </w:rPr>
         <w:t>)</w:t>
       </w:r>
-      <w:r>
+    </w:p>
+    <w:p>
+      <w:pPr>
+        <w:pStyle w:val="NormalWeb"/>
+        <w:jc w:val="both"/>
         <w:rPr>
           <w:rStyle w:val="mclose"/>
         </w:rPr>
-        <w:t xml:space="preserve"> </w:t>
-      </w:r>
-      <w:r>
-        <w:rPr>
-          <w:rStyle w:val="mrel"/>
-        </w:rPr>
-        <w:t>=</w:t>
-      </w:r>
-      <w:r>
-        <w:rPr>
-          <w:rStyle w:val="mrel"/>
-        </w:rPr>
-        <w:t xml:space="preserve"> </w:t>
-      </w:r>
-      <w:r>
-        <w:rPr>
-          <w:rStyle w:val="mord"/>
-        </w:rPr>
-        <w:t>O</w:t>
-      </w:r>
-      <w:r>
-        <w:rPr>
-          <w:rStyle w:val="mopen"/>
-        </w:rPr>
-        <w:t>(</w:t>
-      </w:r>
-      <w:proofErr w:type="spellStart"/>
-      <w:r>
-        <w:rPr>
-          <w:rStyle w:val="mord"/>
-        </w:rPr>
-        <w:t>n</w:t>
-      </w:r>
-      <w:r>
-        <w:rPr>
-          <w:rStyle w:val="mop"/>
-        </w:rPr>
-        <w:t>log</w:t>
-      </w:r>
-      <w:r>
-        <w:rPr>
-          <w:rStyle w:val="mord"/>
-        </w:rPr>
-        <w:t>n</w:t>
-      </w:r>
-      <w:proofErr w:type="spellEnd"/>
-      <w:r>
-        <w:rPr>
-          <w:rStyle w:val="mclose"/>
-        </w:rPr>
-        <w:t>)</w:t>
-      </w:r>
-    </w:p>
-    <w:p>
-      <w:pPr>
-        <w:pStyle w:val="NormalWeb"/>
-        <w:rPr>
-          <w:rStyle w:val="mclose"/>
-        </w:rPr>
       </w:pPr>
     </w:p>
     <w:p>
       <w:pPr>
         <w:pStyle w:val="Heading3"/>
+        <w:numPr>
+          <w:ilvl w:val="0"/>
+          <w:numId w:val="6"/>
+        </w:numPr>
+        <w:jc w:val="both"/>
         <w:rPr>
           <w:color w:val="auto"/>
           <w:sz w:val="32"/>
@@ -1954,6 +2013,7 @@
     <w:p>
       <w:pPr>
         <w:pStyle w:val="NormalWeb"/>
+        <w:jc w:val="both"/>
       </w:pPr>
       <w:r>
         <w:t xml:space="preserve">When the base condition </w:t>
@@ -1976,31 +2036,7 @@
         <w:rPr>
           <w:rStyle w:val="katex-mathml"/>
         </w:rPr>
-        <w:t>)</w:t>
-      </w:r>
-      <w:r>
-        <w:rPr>
-          <w:rStyle w:val="katex-mathml"/>
-        </w:rPr>
-        <w:t xml:space="preserve"> </w:t>
-      </w:r>
-      <w:r>
-        <w:rPr>
-          <w:rStyle w:val="katex-mathml"/>
-        </w:rPr>
-        <w:t>≤</w:t>
-      </w:r>
-      <w:r>
-        <w:rPr>
-          <w:rStyle w:val="katex-mathml"/>
-        </w:rPr>
-        <w:t xml:space="preserve"> </w:t>
-      </w:r>
-      <w:r>
-        <w:rPr>
-          <w:rStyle w:val="katex-mathml"/>
-        </w:rPr>
-        <w:t>k</w:t>
+        <w:t>) ≤ k</w:t>
       </w:r>
       <w:r>
         <w:t xml:space="preserve"> or </w:t>
@@ -2009,25 +2045,7 @@
         <w:rPr>
           <w:rStyle w:val="katex-mathml"/>
         </w:rPr>
-        <w:t>level</w:t>
-      </w:r>
-      <w:r>
-        <w:rPr>
-          <w:rStyle w:val="katex-mathml"/>
-        </w:rPr>
-        <w:t xml:space="preserve"> </w:t>
-      </w:r>
-      <w:r>
-        <w:rPr>
-          <w:rStyle w:val="katex-mathml"/>
-        </w:rPr>
-        <w:t>=</w:t>
-      </w:r>
-      <w:r>
-        <w:rPr>
-          <w:rStyle w:val="katex-mathml"/>
-        </w:rPr>
-        <w:t xml:space="preserve"> </w:t>
+        <w:t xml:space="preserve">level = </w:t>
       </w:r>
       <w:proofErr w:type="spellStart"/>
       <w:r>
@@ -2054,6 +2072,7 @@
           <w:ilvl w:val="0"/>
           <w:numId w:val="5"/>
         </w:numPr>
+        <w:jc w:val="both"/>
       </w:pPr>
       <w:r>
         <w:t>Extraction of unique categorical values,</w:t>
@@ -2066,6 +2085,7 @@
           <w:ilvl w:val="0"/>
           <w:numId w:val="5"/>
         </w:numPr>
+        <w:jc w:val="both"/>
       </w:pPr>
       <w:r>
         <w:t>Lowest Common Ancestor (LCA) computation, and</w:t>
@@ -2078,6 +2098,7 @@
           <w:ilvl w:val="0"/>
           <w:numId w:val="5"/>
         </w:numPr>
+        <w:jc w:val="both"/>
       </w:pPr>
       <w:r>
         <w:t>Value replacement.</w:t>
@@ -2086,6 +2107,7 @@
     <w:p>
       <w:pPr>
         <w:pStyle w:val="NormalWeb"/>
+        <w:jc w:val="both"/>
       </w:pPr>
       <w:r>
         <w:t>Each of these operations processes the remaining tuples linearly.</w:t>
@@ -2094,6 +2116,7 @@
     <w:p>
       <w:pPr>
         <w:pStyle w:val="NormalWeb"/>
+        <w:jc w:val="both"/>
       </w:pPr>
       <w:r>
         <w:rPr>
@@ -2103,6 +2126,9 @@
       </w:r>
     </w:p>
     <w:p>
+      <w:pPr>
+        <w:jc w:val="both"/>
+      </w:pPr>
       <w:r>
         <w:rPr>
           <w:rStyle w:val="katex-mathml"/>
@@ -2156,6 +2182,7 @@
     <w:p>
       <w:pPr>
         <w:pStyle w:val="NormalWeb"/>
+        <w:jc w:val="both"/>
       </w:pPr>
       <w:r>
         <w:t>Since this occurs only once at termination, it does not affect the overall asymptotic complexity.</w:t>
@@ -2164,11 +2191,17 @@
     <w:p>
       <w:pPr>
         <w:pStyle w:val="NormalWeb"/>
+        <w:jc w:val="both"/>
       </w:pPr>
     </w:p>
     <w:p>
       <w:pPr>
         <w:pStyle w:val="Heading3"/>
+        <w:numPr>
+          <w:ilvl w:val="0"/>
+          <w:numId w:val="6"/>
+        </w:numPr>
+        <w:jc w:val="both"/>
         <w:rPr>
           <w:color w:val="000000" w:themeColor="text1"/>
           <w:sz w:val="32"/>
@@ -2189,6 +2222,7 @@
     <w:p>
       <w:pPr>
         <w:pStyle w:val="NormalWeb"/>
+        <w:jc w:val="both"/>
       </w:pPr>
       <w:r>
         <w:t xml:space="preserve">For large datasets where </w:t>
@@ -2256,6 +2290,7 @@
     <w:p>
       <w:pPr>
         <w:pStyle w:val="NormalWeb"/>
+        <w:jc w:val="both"/>
       </w:pPr>
       <w:r>
         <w:t xml:space="preserve">In contrast, the proposed framework operates in </w:t>
@@ -2312,6 +2347,9 @@
       </w:r>
     </w:p>
     <w:p>
+      <w:pPr>
+        <w:jc w:val="both"/>
+      </w:pPr>
       <w:r>
         <w:rPr>
           <w:rStyle w:val="mord"/>
@@ -2439,16 +2477,16 @@
     <w:p>
       <w:pPr>
         <w:pStyle w:val="NormalWeb"/>
+        <w:jc w:val="both"/>
       </w:pPr>
       <w:r>
         <w:t>operations, which is well within practical limits. This theoretical analysis is further validated by the experimental results presented in the Results and Performance Evaluation section.</w:t>
       </w:r>
-      <w:bookmarkStart w:id="0" w:name="_GoBack"/>
-      <w:bookmarkEnd w:id="0"/>
     </w:p>
     <w:p>
       <w:pPr>
         <w:pStyle w:val="NormalWeb"/>
+        <w:jc w:val="both"/>
       </w:pPr>
       <w:r>
         <w:t xml:space="preserve">The proposed approach achieves </w:t>
@@ -2482,16 +2520,72 @@
     <w:p>
       <w:pPr>
         <w:pStyle w:val="NormalWeb"/>
-      </w:pPr>
+        <w:numPr>
+          <w:ilvl w:val="0"/>
+          <w:numId w:val="6"/>
+        </w:numPr>
+        <w:jc w:val="both"/>
+        <w:rPr>
+          <w:sz w:val="32"/>
+          <w:szCs w:val="32"/>
+        </w:rPr>
+      </w:pPr>
+      <w:r>
+        <w:rPr>
+          <w:sz w:val="32"/>
+          <w:szCs w:val="32"/>
+        </w:rPr>
+        <w:t>Summary</w:t>
+      </w:r>
     </w:p>
     <w:p>
       <w:pPr>
         <w:pStyle w:val="NormalWeb"/>
-      </w:pPr>
+        <w:jc w:val="both"/>
+      </w:pPr>
+      <w:r>
+        <w:t xml:space="preserve">The proposed framework achieves efficient and scalable semantic k-anonymization by combining level-wise generalization with optimized data structures. The use of </w:t>
+      </w:r>
+      <w:proofErr w:type="spellStart"/>
+      <w:r>
+        <w:t>HashMaps</w:t>
+      </w:r>
+      <w:proofErr w:type="spellEnd"/>
+      <w:r>
+        <w:t xml:space="preserve">, </w:t>
+      </w:r>
+      <w:proofErr w:type="spellStart"/>
+      <w:r>
+        <w:t>PriorityQueues</w:t>
+      </w:r>
+      <w:proofErr w:type="spellEnd"/>
+      <w:r>
+        <w:t>, two-pointer techniques, and bounded recursion enables the framework to scale to large datasets while maintaining low information loss and practical runtime performance.</w:t>
+      </w:r>
     </w:p>
     <w:p>
       <w:pPr>
         <w:pStyle w:val="NormalWeb"/>
+        <w:jc w:val="both"/>
+      </w:pPr>
+    </w:p>
+    <w:p>
+      <w:pPr>
+        <w:pStyle w:val="NormalWeb"/>
+        <w:jc w:val="both"/>
+      </w:pPr>
+    </w:p>
+    <w:p>
+      <w:pPr>
+        <w:pStyle w:val="NormalWeb"/>
+        <w:jc w:val="both"/>
+      </w:pPr>
+    </w:p>
+    <w:bookmarkEnd w:id="0"/>
+    <w:p>
+      <w:pPr>
+        <w:pStyle w:val="NormalWeb"/>
+        <w:jc w:val="both"/>
       </w:pPr>
     </w:p>
     <w:sectPr>
@@ -3215,6 +3309,95 @@
       </w:rPr>
     </w:lvl>
   </w:abstractNum>
+  <w:abstractNum w:abstractNumId="5" w15:restartNumberingAfterBreak="0">
+    <w:nsid w:val="47D20D97"/>
+    <w:multiLevelType w:val="hybridMultilevel"/>
+    <w:tmpl w:val="FFF02C28"/>
+    <w:lvl w:ilvl="0" w:tplc="40090015">
+      <w:start w:val="1"/>
+      <w:numFmt w:val="upperLetter"/>
+      <w:lvlText w:val="%1."/>
+      <w:lvlJc w:val="left"/>
+      <w:pPr>
+        <w:ind w:left="720" w:hanging="360"/>
+      </w:pPr>
+      <w:rPr>
+        <w:rFonts w:hint="default"/>
+      </w:rPr>
+    </w:lvl>
+    <w:lvl w:ilvl="1" w:tplc="40090019" w:tentative="1">
+      <w:start w:val="1"/>
+      <w:numFmt w:val="lowerLetter"/>
+      <w:lvlText w:val="%2."/>
+      <w:lvlJc w:val="left"/>
+      <w:pPr>
+        <w:ind w:left="1440" w:hanging="360"/>
+      </w:pPr>
+    </w:lvl>
+    <w:lvl w:ilvl="2" w:tplc="4009001B" w:tentative="1">
+      <w:start w:val="1"/>
+      <w:numFmt w:val="lowerRoman"/>
+      <w:lvlText w:val="%3."/>
+      <w:lvlJc w:val="right"/>
+      <w:pPr>
+        <w:ind w:left="2160" w:hanging="180"/>
+      </w:pPr>
+    </w:lvl>
+    <w:lvl w:ilvl="3" w:tplc="4009000F" w:tentative="1">
+      <w:start w:val="1"/>
+      <w:numFmt w:val="decimal"/>
+      <w:lvlText w:val="%4."/>
+      <w:lvlJc w:val="left"/>
+      <w:pPr>
+        <w:ind w:left="2880" w:hanging="360"/>
+      </w:pPr>
+    </w:lvl>
+    <w:lvl w:ilvl="4" w:tplc="40090019" w:tentative="1">
+      <w:start w:val="1"/>
+      <w:numFmt w:val="lowerLetter"/>
+      <w:lvlText w:val="%5."/>
+      <w:lvlJc w:val="left"/>
+      <w:pPr>
+        <w:ind w:left="3600" w:hanging="360"/>
+      </w:pPr>
+    </w:lvl>
+    <w:lvl w:ilvl="5" w:tplc="4009001B" w:tentative="1">
+      <w:start w:val="1"/>
+      <w:numFmt w:val="lowerRoman"/>
+      <w:lvlText w:val="%6."/>
+      <w:lvlJc w:val="right"/>
+      <w:pPr>
+        <w:ind w:left="4320" w:hanging="180"/>
+      </w:pPr>
+    </w:lvl>
+    <w:lvl w:ilvl="6" w:tplc="4009000F" w:tentative="1">
+      <w:start w:val="1"/>
+      <w:numFmt w:val="decimal"/>
+      <w:lvlText w:val="%7."/>
+      <w:lvlJc w:val="left"/>
+      <w:pPr>
+        <w:ind w:left="5040" w:hanging="360"/>
+      </w:pPr>
+    </w:lvl>
+    <w:lvl w:ilvl="7" w:tplc="40090019" w:tentative="1">
+      <w:start w:val="1"/>
+      <w:numFmt w:val="lowerLetter"/>
+      <w:lvlText w:val="%8."/>
+      <w:lvlJc w:val="left"/>
+      <w:pPr>
+        <w:ind w:left="5760" w:hanging="360"/>
+      </w:pPr>
+    </w:lvl>
+    <w:lvl w:ilvl="8" w:tplc="4009001B" w:tentative="1">
+      <w:start w:val="1"/>
+      <w:numFmt w:val="lowerRoman"/>
+      <w:lvlText w:val="%9."/>
+      <w:lvlJc w:val="right"/>
+      <w:pPr>
+        <w:ind w:left="6480" w:hanging="180"/>
+      </w:pPr>
+    </w:lvl>
+  </w:abstractNum>
   <w:num w:numId="1">
     <w:abstractNumId w:val="4"/>
   </w:num>
@@ -3229,6 +3412,9 @@
   </w:num>
   <w:num w:numId="5">
     <w:abstractNumId w:val="2"/>
+  </w:num>
+  <w:num w:numId="6">
+    <w:abstractNumId w:val="5"/>
   </w:num>
 </w:numbering>
 </file>
@@ -3822,6 +4008,17 @@
     <w:basedOn w:val="DefaultParagraphFont"/>
     <w:rsid w:val="00A17565"/>
   </w:style>
+  <w:style w:type="paragraph" w:styleId="ListParagraph">
+    <w:name w:val="List Paragraph"/>
+    <w:basedOn w:val="Normal"/>
+    <w:uiPriority w:val="34"/>
+    <w:qFormat/>
+    <w:rsid w:val="001A2B8F"/>
+    <w:pPr>
+      <w:ind w:left="720"/>
+      <w:contextualSpacing/>
+    </w:pPr>
+  </w:style>
 </w:styles>
 </file>
 

</xml_diff>